<commit_message>
Naming convention set and implemented _
</commit_message>
<xml_diff>
--- a/documentation/NAMING CONVENCTION.docx
+++ b/documentation/NAMING CONVENCTION.docx
@@ -238,7 +238,21 @@
           <w:noProof/>
           <w:lang w:val="en-US"/>
         </w:rPr>
-        <w:t>Table names will be named by class, but in plural. It has to contain one word without underscores.</w:t>
+        <w:t>Table names will be named by class, but in plural. It has to contain one word without underscores</w:t>
+      </w:r>
+      <w:r>
+        <w:rPr>
+          <w:noProof/>
+          <w:lang w:val="en-US"/>
+        </w:rPr>
+        <w:t xml:space="preserve"> signs</w:t>
+      </w:r>
+      <w:r>
+        <w:rPr>
+          <w:noProof/>
+          <w:lang w:val="en-US"/>
+        </w:rPr>
+        <w:t>.</w:t>
       </w:r>
     </w:p>
     <w:p>
@@ -260,7 +274,21 @@
           <w:noProof/>
           <w:lang w:val="en-US"/>
         </w:rPr>
-        <w:t>es naming pattern will be: first table name in plural – underscore – second table name in plural (</w:t>
+        <w:t xml:space="preserve">es naming pattern will be: first table name in plural – underscore </w:t>
+      </w:r>
+      <w:r>
+        <w:rPr>
+          <w:noProof/>
+          <w:lang w:val="en-US"/>
+        </w:rPr>
+        <w:t xml:space="preserve">sign  </w:t>
+      </w:r>
+      <w:r>
+        <w:rPr>
+          <w:noProof/>
+          <w:lang w:val="en-US"/>
+        </w:rPr>
+        <w:t>– second table name in plural (</w:t>
       </w:r>
       <w:r>
         <w:rPr>
@@ -331,7 +359,28 @@
           <w:noProof/>
           <w:lang w:val="en-US"/>
         </w:rPr>
-        <w:t xml:space="preserve"> underscores</w:t>
+        <w:t xml:space="preserve"> underscore</w:t>
+      </w:r>
+      <w:r>
+        <w:rPr>
+          <w:noProof/>
+          <w:lang w:val="en-US"/>
+        </w:rPr>
+        <w:t xml:space="preserve"> sign </w:t>
+      </w:r>
+      <w:r>
+        <w:rPr>
+          <w:noProof/>
+          <w:lang w:val="en-US"/>
+        </w:rPr>
+        <w:t>s</w:t>
+      </w:r>
+      <w:r>
+        <w:rPr>
+          <w:noProof/>
+          <w:lang w:val="en-US"/>
+        </w:rPr>
+        <w:t xml:space="preserve"> </w:t>
       </w:r>
       <w:r>
         <w:rPr>
@@ -353,16 +402,64 @@
           <w:noProof/>
           <w:lang w:val="en-US"/>
         </w:rPr>
-        <w:t>Column with primary key will be named in pattern: table name in singular – underscore – “id”. Example: address_id. This naming rule is useful considering Hibernate mapping.</w:t>
-      </w:r>
-    </w:p>
-    <w:p>
-      <w:pPr>
-        <w:rPr>
-          <w:noProof/>
-          <w:lang w:val="en-US"/>
-        </w:rPr>
-      </w:pPr>
+        <w:t xml:space="preserve">Column with primary key will be named in pattern: table name in singular – underscore </w:t>
+      </w:r>
+      <w:r>
+        <w:rPr>
+          <w:noProof/>
+          <w:lang w:val="en-US"/>
+        </w:rPr>
+        <w:t xml:space="preserve">sign  </w:t>
+      </w:r>
+      <w:r>
+        <w:rPr>
+          <w:noProof/>
+          <w:lang w:val="en-US"/>
+        </w:rPr>
+        <w:t>– “id”. Example: address_id. This naming rule is useful considering Hibernate mapping.</w:t>
+      </w:r>
+    </w:p>
+    <w:p>
+      <w:pPr>
+        <w:rPr>
+          <w:noProof/>
+          <w:lang w:val="en-US"/>
+        </w:rPr>
+      </w:pPr>
+    </w:p>
+    <w:p>
+      <w:pPr>
+        <w:rPr>
+          <w:i/>
+          <w:noProof/>
+          <w:u w:val="single"/>
+          <w:lang w:val="en-US"/>
+        </w:rPr>
+      </w:pPr>
+      <w:r>
+        <w:rPr>
+          <w:i/>
+          <w:noProof/>
+          <w:u w:val="single"/>
+          <w:lang w:val="en-US"/>
+        </w:rPr>
+        <w:t>Git</w:t>
+      </w:r>
+    </w:p>
+    <w:p>
+      <w:pPr>
+        <w:rPr>
+          <w:noProof/>
+          <w:lang w:val="en-US"/>
+        </w:rPr>
+      </w:pPr>
+      <w:r>
+        <w:rPr>
+          <w:noProof/>
+          <w:lang w:val="en-US"/>
+        </w:rPr>
+        <w:t xml:space="preserve">Git branches will be  named in lowercase and  words in branch name will be separated by underscore sign. </w:t>
+      </w:r>
     </w:p>
     <w:p>
       <w:pPr>

</xml_diff>